<commit_message>
Reworked all code to functions
</commit_message>
<xml_diff>
--- a/doc/Шаблон 1.docx
+++ b/doc/Шаблон 1.docx
@@ -1,6 +1,6 @@
 
 <file path=word/document.xml><?xml version="1.0" encoding="utf-8"?>
-<w:document xmlns:wpc="http://schemas.microsoft.com/office/word/2010/wordprocessingCanvas" xmlns:cx="http://schemas.microsoft.com/office/drawing/2014/chartex" xmlns:cx1="http://schemas.microsoft.com/office/drawing/2015/9/8/chartex" xmlns:cx2="http://schemas.microsoft.com/office/drawing/2015/10/21/chartex" xmlns:cx3="http://schemas.microsoft.com/office/drawing/2016/5/9/chartex" xmlns:cx4="http://schemas.microsoft.com/office/drawing/2016/5/10/chartex" xmlns:cx5="http://schemas.microsoft.com/office/drawing/2016/5/11/chartex" xmlns:cx6="http://schemas.microsoft.com/office/drawing/2016/5/12/chartex" xmlns:cx7="http://schemas.microsoft.com/office/drawing/2016/5/13/chartex" xmlns:cx8="http://schemas.microsoft.com/office/drawing/2016/5/14/chartex" xmlns:mc="http://schemas.openxmlformats.org/markup-compatibility/2006" xmlns:aink="http://schemas.microsoft.com/office/drawing/2016/ink" xmlns:am3d="http://schemas.microsoft.com/office/drawing/2017/model3d" xmlns:o="urn:schemas-microsoft-com:office:office" xmlns:r="http://schemas.openxmlformats.org/officeDocument/2006/relationships" xmlns:m="http://schemas.openxmlformats.org/officeDocument/2006/math" xmlns:v="urn:schemas-microsoft-com:vml" xmlns:wp14="http://schemas.microsoft.com/office/word/2010/wordprocessingDrawing" xmlns:wp="http://schemas.openxmlformats.org/drawingml/2006/wordprocessingDrawing" xmlns:w10="urn:schemas-microsoft-com:office:word" xmlns:w="http://schemas.openxmlformats.org/wordprocessingml/2006/main" xmlns:w14="http://schemas.microsoft.com/office/word/2010/wordml" xmlns:w15="http://schemas.microsoft.com/office/word/2012/wordml" xmlns:w16cid="http://schemas.microsoft.com/office/word/2016/wordml/cid" xmlns:w16se="http://schemas.microsoft.com/office/word/2015/wordml/symex" xmlns:wpg="http://schemas.microsoft.com/office/word/2010/wordprocessingGroup" xmlns:wpi="http://schemas.microsoft.com/office/word/2010/wordprocessingInk" xmlns:wne="http://schemas.microsoft.com/office/word/2006/wordml" xmlns:wps="http://schemas.microsoft.com/office/word/2010/wordprocessingShape" mc:Ignorable="w14 w15 w16se w16cid wp14">
+<w:document xmlns:wpc="http://schemas.microsoft.com/office/word/2010/wordprocessingCanvas" xmlns:cx="http://schemas.microsoft.com/office/drawing/2014/chartex" xmlns:cx1="http://schemas.microsoft.com/office/drawing/2015/9/8/chartex" xmlns:cx2="http://schemas.microsoft.com/office/drawing/2015/10/21/chartex" xmlns:cx3="http://schemas.microsoft.com/office/drawing/2016/5/9/chartex" xmlns:cx4="http://schemas.microsoft.com/office/drawing/2016/5/10/chartex" xmlns:cx5="http://schemas.microsoft.com/office/drawing/2016/5/11/chartex" xmlns:cx6="http://schemas.microsoft.com/office/drawing/2016/5/12/chartex" xmlns:cx7="http://schemas.microsoft.com/office/drawing/2016/5/13/chartex" xmlns:cx8="http://schemas.microsoft.com/office/drawing/2016/5/14/chartex" xmlns:mc="http://schemas.openxmlformats.org/markup-compatibility/2006" xmlns:aink="http://schemas.microsoft.com/office/drawing/2016/ink" xmlns:am3d="http://schemas.microsoft.com/office/drawing/2017/model3d" xmlns:o="urn:schemas-microsoft-com:office:office" xmlns:oel="http://schemas.microsoft.com/office/2019/extlst" xmlns:r="http://schemas.openxmlformats.org/officeDocument/2006/relationships" xmlns:m="http://schemas.openxmlformats.org/officeDocument/2006/math" xmlns:v="urn:schemas-microsoft-com:vml" xmlns:wp14="http://schemas.microsoft.com/office/word/2010/wordprocessingDrawing" xmlns:wp="http://schemas.openxmlformats.org/drawingml/2006/wordprocessingDrawing" xmlns:w10="urn:schemas-microsoft-com:office:word" xmlns:w="http://schemas.openxmlformats.org/wordprocessingml/2006/main" xmlns:w14="http://schemas.microsoft.com/office/word/2010/wordml" xmlns:w15="http://schemas.microsoft.com/office/word/2012/wordml" xmlns:w16cex="http://schemas.microsoft.com/office/word/2018/wordml/cex" xmlns:w16cid="http://schemas.microsoft.com/office/word/2016/wordml/cid" xmlns:w16="http://schemas.microsoft.com/office/word/2018/wordml" xmlns:w16sdtdh="http://schemas.microsoft.com/office/word/2020/wordml/sdtdatahash" xmlns:w16se="http://schemas.microsoft.com/office/word/2015/wordml/symex" xmlns:wpg="http://schemas.microsoft.com/office/word/2010/wordprocessingGroup" xmlns:wpi="http://schemas.microsoft.com/office/word/2010/wordprocessingInk" xmlns:wne="http://schemas.microsoft.com/office/word/2006/wordml" xmlns:wps="http://schemas.microsoft.com/office/word/2010/wordprocessingShape" mc:Ignorable="w14 w15 w16se w16cid w16 w16cex w16sdtdh wp14">
   <w:body>
     <w:p>
       <w:pPr>
@@ -104,7 +104,7 @@
           <w:kern w:val="1"/>
           <w:sz w:val="28"/>
           <w:szCs w:val="28"/>
-          <w:lang w:eastAsia="fa-IR" w:bidi="fa-IR"/>
+          <w:lang w:val="en-US" w:eastAsia="fa-IR" w:bidi="fa-IR"/>
         </w:rPr>
       </w:pPr>
       <w:r>
@@ -137,24 +137,10 @@
           <w:sz w:val="28"/>
           <w:szCs w:val="28"/>
           <w:u w:val="single"/>
-          <w:lang w:eastAsia="fa-IR" w:bidi="fa-IR"/>
-        </w:rPr>
-        <w:t>номер</w:t>
-      </w:r>
-    </w:p>
-    <w:p>
-      <w:pPr>
-        <w:spacing w:after="0" w:line="240" w:lineRule="auto"/>
-        <w:jc w:val="center"/>
-        <w:textAlignment w:val="baseline"/>
-        <w:rPr>
-          <w:rFonts w:ascii="Times New Roman" w:eastAsia="MS PGothic" w:hAnsi="Times New Roman"/>
-          <w:kern w:val="1"/>
-          <w:sz w:val="28"/>
-          <w:szCs w:val="28"/>
-          <w:lang w:eastAsia="fa-IR" w:bidi="fa-IR"/>
-        </w:rPr>
-      </w:pPr>
+          <w:lang w:val="en-US" w:eastAsia="fa-IR" w:bidi="fa-IR"/>
+        </w:rPr>
+        <w:t>number</w:t>
+      </w:r>
     </w:p>
     <w:p>
       <w:pPr>
@@ -191,6 +177,7 @@
         </w:rPr>
         <w:t>г. Краснодар</w:t>
       </w:r>
+      <w:bookmarkStart w:id="0" w:name="_Hlk884306"/>
       <w:r>
         <w:rPr>
           <w:rFonts w:ascii="Times New Roman" w:eastAsia="MS PGothic" w:hAnsi="Times New Roman"/>
@@ -199,7 +186,7 @@
           <w:szCs w:val="28"/>
           <w:lang w:eastAsia="fa-IR" w:bidi="fa-IR"/>
         </w:rPr>
-        <w:t xml:space="preserve"> </w:t>
+        <w:tab/>
       </w:r>
       <w:r>
         <w:rPr>
@@ -209,7 +196,7 @@
           <w:szCs w:val="28"/>
           <w:lang w:eastAsia="fa-IR" w:bidi="fa-IR"/>
         </w:rPr>
-        <w:t xml:space="preserve">          </w:t>
+        <w:tab/>
       </w:r>
       <w:r>
         <w:rPr>
@@ -219,7 +206,7 @@
           <w:szCs w:val="28"/>
           <w:lang w:eastAsia="fa-IR" w:bidi="fa-IR"/>
         </w:rPr>
-        <w:t xml:space="preserve">    </w:t>
+        <w:tab/>
       </w:r>
       <w:r>
         <w:rPr>
@@ -229,7 +216,7 @@
           <w:szCs w:val="28"/>
           <w:lang w:eastAsia="fa-IR" w:bidi="fa-IR"/>
         </w:rPr>
-        <w:t xml:space="preserve">               </w:t>
+        <w:tab/>
       </w:r>
       <w:r>
         <w:rPr>
@@ -239,7 +226,7 @@
           <w:szCs w:val="28"/>
           <w:lang w:eastAsia="fa-IR" w:bidi="fa-IR"/>
         </w:rPr>
-        <w:t xml:space="preserve">  </w:t>
+        <w:tab/>
       </w:r>
       <w:r>
         <w:rPr>
@@ -249,7 +236,7 @@
           <w:szCs w:val="28"/>
           <w:lang w:eastAsia="fa-IR" w:bidi="fa-IR"/>
         </w:rPr>
-        <w:t xml:space="preserve">                 </w:t>
+        <w:tab/>
       </w:r>
       <w:r>
         <w:rPr>
@@ -259,7 +246,7 @@
           <w:szCs w:val="28"/>
           <w:lang w:eastAsia="fa-IR" w:bidi="fa-IR"/>
         </w:rPr>
-        <w:t xml:space="preserve">               </w:t>
+        <w:tab/>
       </w:r>
       <w:r>
         <w:rPr>
@@ -269,19 +256,9 @@
           <w:szCs w:val="28"/>
           <w:lang w:eastAsia="fa-IR" w:bidi="fa-IR"/>
         </w:rPr>
-        <w:t xml:space="preserve"> </w:t>
-      </w:r>
-      <w:r>
-        <w:rPr>
-          <w:rFonts w:ascii="Times New Roman" w:eastAsia="MS PGothic" w:hAnsi="Times New Roman"/>
-          <w:kern w:val="1"/>
-          <w:sz w:val="28"/>
-          <w:szCs w:val="28"/>
-          <w:lang w:eastAsia="fa-IR" w:bidi="fa-IR"/>
-        </w:rPr>
-        <w:t xml:space="preserve"> </w:t>
-      </w:r>
-      <w:bookmarkStart w:id="0" w:name="_Hlk884306"/>
+        <w:t xml:space="preserve">  </w:t>
+      </w:r>
+      <w:bookmarkEnd w:id="0"/>
       <w:r>
         <w:rPr>
           <w:rFonts w:ascii="Times New Roman" w:eastAsia="MS PGothic" w:hAnsi="Times New Roman"/>
@@ -289,47 +266,17 @@
           <w:sz w:val="28"/>
           <w:szCs w:val="28"/>
           <w:u w:val="single"/>
-          <w:lang w:eastAsia="fa-IR" w:bidi="fa-IR"/>
-        </w:rPr>
-        <w:t>дата 1</w:t>
-      </w:r>
-      <w:bookmarkEnd w:id="0"/>
+          <w:lang w:val="en-US" w:eastAsia="fa-IR" w:bidi="fa-IR"/>
+        </w:rPr>
+        <w:t>date</w:t>
+      </w:r>
       <w:r>
         <w:rPr>
           <w:rFonts w:ascii="Times New Roman" w:eastAsia="MS PGothic" w:hAnsi="Times New Roman"/>
           <w:kern w:val="1"/>
           <w:sz w:val="28"/>
           <w:szCs w:val="28"/>
-          <w:lang w:eastAsia="fa-IR" w:bidi="fa-IR"/>
-        </w:rPr>
-        <w:t xml:space="preserve"> </w:t>
-      </w:r>
-      <w:r>
-        <w:rPr>
-          <w:rFonts w:ascii="Times New Roman" w:eastAsia="MS PGothic" w:hAnsi="Times New Roman"/>
-          <w:kern w:val="1"/>
-          <w:sz w:val="28"/>
-          <w:szCs w:val="28"/>
-          <w:lang w:eastAsia="fa-IR" w:bidi="fa-IR"/>
-        </w:rPr>
-        <w:t>201</w:t>
-      </w:r>
-      <w:r>
-        <w:rPr>
-          <w:rFonts w:ascii="Times New Roman" w:eastAsia="MS PGothic" w:hAnsi="Times New Roman"/>
-          <w:kern w:val="1"/>
-          <w:sz w:val="28"/>
-          <w:szCs w:val="28"/>
-          <w:lang w:eastAsia="fa-IR" w:bidi="fa-IR"/>
-        </w:rPr>
-        <w:t>9</w:t>
-      </w:r>
-      <w:r>
-        <w:rPr>
-          <w:rFonts w:ascii="Times New Roman" w:eastAsia="MS PGothic" w:hAnsi="Times New Roman"/>
-          <w:kern w:val="1"/>
-          <w:sz w:val="28"/>
-          <w:szCs w:val="28"/>
+          <w:u w:val="single"/>
           <w:lang w:eastAsia="fa-IR" w:bidi="fa-IR"/>
         </w:rPr>
         <w:t xml:space="preserve"> года</w:t>
@@ -462,9 +409,9 @@
           <w:sz w:val="26"/>
           <w:szCs w:val="26"/>
           <w:u w:val="single"/>
-          <w:lang w:eastAsia="fa-IR" w:bidi="fa-IR"/>
-        </w:rPr>
-        <w:t>ФИО</w:t>
+          <w:lang w:val="en-US" w:eastAsia="fa-IR" w:bidi="fa-IR"/>
+        </w:rPr>
+        <w:t>fullname</w:t>
       </w:r>
       <w:r>
         <w:rPr>
@@ -514,53 +461,7 @@
           <w:szCs w:val="26"/>
           <w:lang w:eastAsia="fa-IR" w:bidi="fa-IR"/>
         </w:rPr>
-        <w:t>(</w:t>
-      </w:r>
-      <w:proofErr w:type="spellStart"/>
-      <w:r>
-        <w:rPr>
-          <w:rFonts w:ascii="Times New Roman" w:eastAsia="MS PGothic" w:hAnsi="Times New Roman"/>
-          <w:kern w:val="1"/>
-          <w:sz w:val="26"/>
-          <w:szCs w:val="26"/>
-          <w:lang w:eastAsia="fa-IR" w:bidi="fa-IR"/>
-        </w:rPr>
-        <w:t>ый</w:t>
-      </w:r>
-      <w:bookmarkStart w:id="1" w:name="_GoBack"/>
-      <w:bookmarkEnd w:id="1"/>
-      <w:proofErr w:type="spellEnd"/>
-      <w:r>
-        <w:rPr>
-          <w:rFonts w:ascii="Times New Roman" w:eastAsia="MS PGothic" w:hAnsi="Times New Roman"/>
-          <w:kern w:val="1"/>
-          <w:sz w:val="26"/>
-          <w:szCs w:val="26"/>
-          <w:lang w:eastAsia="fa-IR" w:bidi="fa-IR"/>
-        </w:rPr>
-        <w:t>/</w:t>
-      </w:r>
-      <w:proofErr w:type="spellStart"/>
-      <w:r>
-        <w:rPr>
-          <w:rFonts w:ascii="Times New Roman" w:eastAsia="MS PGothic" w:hAnsi="Times New Roman"/>
-          <w:kern w:val="1"/>
-          <w:sz w:val="26"/>
-          <w:szCs w:val="26"/>
-          <w:lang w:eastAsia="fa-IR" w:bidi="fa-IR"/>
-        </w:rPr>
-        <w:t>ая</w:t>
-      </w:r>
-      <w:proofErr w:type="spellEnd"/>
-      <w:r>
-        <w:rPr>
-          <w:rFonts w:ascii="Times New Roman" w:eastAsia="MS PGothic" w:hAnsi="Times New Roman"/>
-          <w:kern w:val="1"/>
-          <w:sz w:val="26"/>
-          <w:szCs w:val="26"/>
-          <w:lang w:eastAsia="fa-IR" w:bidi="fa-IR"/>
-        </w:rPr>
-        <w:t xml:space="preserve">) </w:t>
+        <w:t xml:space="preserve">(ый/ая) </w:t>
       </w:r>
       <w:r>
         <w:rPr>
@@ -630,7 +531,7 @@
           <w:kern w:val="1"/>
           <w:sz w:val="26"/>
           <w:szCs w:val="26"/>
-          <w:lang w:val="en-US" w:eastAsia="fa-IR" w:bidi="fa-IR"/>
+          <w:lang w:eastAsia="fa-IR" w:bidi="fa-IR"/>
         </w:rPr>
         <w:t xml:space="preserve"> </w:t>
       </w:r>
@@ -949,7 +850,23 @@
           <w:sz w:val="26"/>
           <w:szCs w:val="26"/>
         </w:rPr>
-        <w:t>. Подписать акт об оказании услуг, представленный Исполнителем в день передачи-получения результата оказанных услуг. При дистанционном взаимодействии сторон настоящего Договора, Заказчик обязан распечатать, подписать и направить на адрес электронной почты Исполнителя скан-копию или фотокопию подписанного акта оказанных услуг в день получения такого акта на указанный им адрес электронной почты.</w:t>
+        <w:t>. Подписать акт об оказании услуг, представленный Исполнителем в день передачи-получения результата оказанных услуг. При</w:t>
+      </w:r>
+      <w:r>
+        <w:rPr>
+          <w:rFonts w:ascii="Times New Roman" w:hAnsi="Times New Roman"/>
+          <w:sz w:val="26"/>
+          <w:szCs w:val="26"/>
+        </w:rPr>
+        <w:t xml:space="preserve"> </w:t>
+      </w:r>
+      <w:r>
+        <w:rPr>
+          <w:rFonts w:ascii="Times New Roman" w:hAnsi="Times New Roman"/>
+          <w:sz w:val="26"/>
+          <w:szCs w:val="26"/>
+        </w:rPr>
+        <w:t>дистанционном взаимодействии сторон настоящего Договора, Заказчик обязан распечатать, подписать и направить на адрес электронной почты Исполнителя скан-копию или фотокопию подписанного акта оказанных услуг в день получения такого акта на указанный им адрес электронной почты.</w:t>
       </w:r>
     </w:p>
     <w:p>
@@ -1288,16 +1205,14 @@
         </w:rPr>
         <w:t xml:space="preserve">услуги Исполнителя автоматически </w:t>
       </w:r>
-      <w:proofErr w:type="gramStart"/>
-      <w:r>
-        <w:rPr>
-          <w:rFonts w:ascii="Times New Roman" w:hAnsi="Times New Roman"/>
-          <w:sz w:val="26"/>
-          <w:szCs w:val="26"/>
-        </w:rPr>
-        <w:t>считаются  принятыми</w:t>
-      </w:r>
-      <w:proofErr w:type="gramEnd"/>
+      <w:r>
+        <w:rPr>
+          <w:rFonts w:ascii="Times New Roman" w:hAnsi="Times New Roman"/>
+          <w:sz w:val="26"/>
+          <w:szCs w:val="26"/>
+        </w:rPr>
+        <w:t>считаются принятыми</w:t>
+      </w:r>
       <w:r>
         <w:rPr>
           <w:rFonts w:ascii="Times New Roman" w:hAnsi="Times New Roman"/>
@@ -1422,19 +1337,8 @@
           <w:szCs w:val="26"/>
           <w:shd w:val="clear" w:color="auto" w:fill="FFFFFF"/>
         </w:rPr>
-        <w:t xml:space="preserve"> </w:t>
-      </w:r>
-      <w:proofErr w:type="gramStart"/>
-      <w:r>
-        <w:rPr>
-          <w:rFonts w:ascii="Times New Roman" w:hAnsi="Times New Roman" w:cs="Times New Roman"/>
-          <w:sz w:val="26"/>
-          <w:szCs w:val="26"/>
-          <w:shd w:val="clear" w:color="auto" w:fill="FFFFFF"/>
-        </w:rPr>
-        <w:t>yn.belan@yandex.ru .</w:t>
-      </w:r>
-      <w:proofErr w:type="gramEnd"/>
+        <w:t xml:space="preserve"> yn.belan@yandex.ru .</w:t>
+      </w:r>
     </w:p>
     <w:p>
       <w:pPr>
@@ -3224,7 +3128,7 @@
                 <w:kern w:val="1"/>
                 <w:sz w:val="26"/>
                 <w:szCs w:val="26"/>
-                <w:lang w:eastAsia="fa-IR" w:bidi="fa-IR"/>
+                <w:lang w:val="en-US" w:eastAsia="fa-IR" w:bidi="fa-IR"/>
               </w:rPr>
             </w:pPr>
             <w:r>
@@ -3237,7 +3141,19 @@
                 <w:szCs w:val="26"/>
                 <w:lang w:eastAsia="fa-IR" w:bidi="fa-IR"/>
               </w:rPr>
-              <w:t xml:space="preserve">Адрес: </w:t>
+              <w:t>Адрес</w:t>
+            </w:r>
+            <w:r>
+              <w:rPr>
+                <w:rFonts w:ascii="Times New Roman" w:eastAsia="MS PGothic" w:hAnsi="Times New Roman"/>
+                <w:b/>
+                <w:bCs/>
+                <w:kern w:val="1"/>
+                <w:sz w:val="26"/>
+                <w:szCs w:val="26"/>
+                <w:lang w:val="en-US" w:eastAsia="fa-IR" w:bidi="fa-IR"/>
+              </w:rPr>
+              <w:t xml:space="preserve">: </w:t>
             </w:r>
             <w:r>
               <w:rPr>
@@ -3247,15 +3163,26 @@
                 <w:sz w:val="26"/>
                 <w:szCs w:val="26"/>
                 <w:u w:val="single"/>
-                <w:lang w:eastAsia="fa-IR" w:bidi="fa-IR"/>
-              </w:rPr>
-              <w:t>адрес</w:t>
+                <w:lang w:val="en-US" w:eastAsia="fa-IR" w:bidi="fa-IR"/>
+              </w:rPr>
+              <w:t>address</w:t>
             </w:r>
           </w:p>
           <w:p>
             <w:pPr>
               <w:spacing w:line="240" w:lineRule="auto"/>
               <w:textAlignment w:val="baseline"/>
+              <w:rPr>
+                <w:rFonts w:ascii="Times New Roman" w:eastAsia="MS PGothic" w:hAnsi="Times New Roman"/>
+                <w:b/>
+                <w:bCs/>
+                <w:kern w:val="1"/>
+                <w:sz w:val="26"/>
+                <w:szCs w:val="26"/>
+                <w:lang w:val="en-US" w:eastAsia="fa-IR" w:bidi="fa-IR"/>
+              </w:rPr>
+            </w:pPr>
+            <w:r>
               <w:rPr>
                 <w:rFonts w:ascii="Times New Roman" w:eastAsia="MS PGothic" w:hAnsi="Times New Roman"/>
                 <w:b/>
@@ -3265,7 +3192,8 @@
                 <w:szCs w:val="26"/>
                 <w:lang w:eastAsia="fa-IR" w:bidi="fa-IR"/>
               </w:rPr>
-            </w:pPr>
+              <w:t>Тел</w:t>
+            </w:r>
             <w:r>
               <w:rPr>
                 <w:rFonts w:ascii="Times New Roman" w:eastAsia="MS PGothic" w:hAnsi="Times New Roman"/>
@@ -3274,9 +3202,9 @@
                 <w:kern w:val="1"/>
                 <w:sz w:val="26"/>
                 <w:szCs w:val="26"/>
-                <w:lang w:eastAsia="fa-IR" w:bidi="fa-IR"/>
-              </w:rPr>
-              <w:t xml:space="preserve">Тел.: </w:t>
+                <w:lang w:val="en-US" w:eastAsia="fa-IR" w:bidi="fa-IR"/>
+              </w:rPr>
+              <w:t xml:space="preserve">.: </w:t>
             </w:r>
             <w:r>
               <w:rPr>
@@ -3286,9 +3214,9 @@
                 <w:sz w:val="26"/>
                 <w:szCs w:val="26"/>
                 <w:u w:val="single"/>
-                <w:lang w:eastAsia="fa-IR" w:bidi="fa-IR"/>
-              </w:rPr>
-              <w:t>телефон</w:t>
+                <w:lang w:val="en-US" w:eastAsia="fa-IR" w:bidi="fa-IR"/>
+              </w:rPr>
+              <w:t>tel</w:t>
             </w:r>
           </w:p>
           <w:p>
@@ -3304,7 +3232,7 @@
                 <w:sz w:val="26"/>
                 <w:szCs w:val="26"/>
                 <w:highlight w:val="yellow"/>
-                <w:lang w:eastAsia="fa-IR" w:bidi="fa-IR"/>
+                <w:lang w:val="en-US" w:eastAsia="fa-IR" w:bidi="fa-IR"/>
               </w:rPr>
             </w:pPr>
           </w:p>
@@ -3320,7 +3248,7 @@
                 <w:sz w:val="26"/>
                 <w:szCs w:val="26"/>
                 <w:highlight w:val="yellow"/>
-                <w:lang w:eastAsia="fa-IR" w:bidi="fa-IR"/>
+                <w:lang w:val="en-US" w:eastAsia="fa-IR" w:bidi="fa-IR"/>
               </w:rPr>
             </w:pPr>
           </w:p>
@@ -3336,7 +3264,7 @@
                 <w:sz w:val="26"/>
                 <w:szCs w:val="26"/>
                 <w:highlight w:val="yellow"/>
-                <w:lang w:eastAsia="fa-IR" w:bidi="fa-IR"/>
+                <w:lang w:val="en-US" w:eastAsia="fa-IR" w:bidi="fa-IR"/>
               </w:rPr>
             </w:pPr>
           </w:p>
@@ -3352,7 +3280,7 @@
                 <w:sz w:val="26"/>
                 <w:szCs w:val="26"/>
                 <w:highlight w:val="yellow"/>
-                <w:lang w:eastAsia="fa-IR" w:bidi="fa-IR"/>
+                <w:lang w:val="en-US" w:eastAsia="fa-IR" w:bidi="fa-IR"/>
               </w:rPr>
             </w:pPr>
           </w:p>
@@ -3368,7 +3296,7 @@
                 <w:sz w:val="26"/>
                 <w:szCs w:val="26"/>
                 <w:highlight w:val="yellow"/>
-                <w:lang w:eastAsia="fa-IR" w:bidi="fa-IR"/>
+                <w:lang w:val="en-US" w:eastAsia="fa-IR" w:bidi="fa-IR"/>
               </w:rPr>
             </w:pPr>
           </w:p>
@@ -3384,7 +3312,7 @@
                 <w:sz w:val="26"/>
                 <w:szCs w:val="26"/>
                 <w:highlight w:val="yellow"/>
-                <w:lang w:eastAsia="fa-IR" w:bidi="fa-IR"/>
+                <w:lang w:val="en-US" w:eastAsia="fa-IR" w:bidi="fa-IR"/>
               </w:rPr>
             </w:pPr>
           </w:p>
@@ -3395,6 +3323,7 @@
                 <w:rFonts w:ascii="Times New Roman" w:hAnsi="Times New Roman"/>
                 <w:sz w:val="26"/>
                 <w:szCs w:val="26"/>
+                <w:lang w:val="en-US"/>
               </w:rPr>
             </w:pPr>
           </w:p>
@@ -3407,6 +3336,7 @@
                 <w:rFonts w:ascii="Times New Roman" w:hAnsi="Times New Roman"/>
                 <w:sz w:val="26"/>
                 <w:szCs w:val="26"/>
+                <w:lang w:val="en-US"/>
               </w:rPr>
             </w:pPr>
           </w:p>
@@ -3419,6 +3349,7 @@
                 <w:rFonts w:ascii="Times New Roman" w:hAnsi="Times New Roman"/>
                 <w:sz w:val="26"/>
                 <w:szCs w:val="26"/>
+                <w:lang w:val="en-US"/>
               </w:rPr>
             </w:pPr>
           </w:p>
@@ -3430,6 +3361,7 @@
                 <w:rFonts w:ascii="Times New Roman" w:hAnsi="Times New Roman"/>
                 <w:sz w:val="26"/>
                 <w:szCs w:val="26"/>
+                <w:lang w:val="en-US"/>
               </w:rPr>
             </w:pPr>
             <w:r>
@@ -3437,16 +3369,9 @@
                 <w:rFonts w:ascii="Times New Roman" w:hAnsi="Times New Roman"/>
                 <w:sz w:val="26"/>
                 <w:szCs w:val="26"/>
-              </w:rPr>
-              <w:t xml:space="preserve">_____________ </w:t>
-            </w:r>
-            <w:r>
-              <w:rPr>
-                <w:rFonts w:ascii="Times New Roman" w:hAnsi="Times New Roman"/>
-                <w:sz w:val="26"/>
-                <w:szCs w:val="26"/>
-              </w:rPr>
-              <w:t>/</w:t>
+                <w:lang w:val="en-US"/>
+              </w:rPr>
+              <w:t>_____________ /</w:t>
             </w:r>
             <w:r>
               <w:rPr>
@@ -3454,8 +3379,9 @@
                 <w:sz w:val="26"/>
                 <w:szCs w:val="26"/>
                 <w:u w:val="single"/>
-              </w:rPr>
-              <w:t>имя</w:t>
+                <w:lang w:val="en-US"/>
+              </w:rPr>
+              <w:t>name</w:t>
             </w:r>
             <w:r>
               <w:rPr>
@@ -3463,6 +3389,7 @@
                 <w:sz w:val="26"/>
                 <w:szCs w:val="26"/>
                 <w:u w:val="single"/>
+                <w:lang w:val="en-US"/>
               </w:rPr>
               <w:t xml:space="preserve"> </w:t>
             </w:r>
@@ -3471,6 +3398,7 @@
                 <w:rFonts w:ascii="Times New Roman" w:hAnsi="Times New Roman"/>
                 <w:sz w:val="26"/>
                 <w:szCs w:val="26"/>
+                <w:lang w:val="en-US"/>
               </w:rPr>
               <w:t>/</w:t>
             </w:r>
@@ -3483,6 +3411,7 @@
                 <w:rFonts w:ascii="Times New Roman" w:hAnsi="Times New Roman"/>
                 <w:sz w:val="26"/>
                 <w:szCs w:val="26"/>
+                <w:lang w:val="en-US"/>
               </w:rPr>
             </w:pPr>
           </w:p>
@@ -3497,6 +3426,7 @@
           <w:caps/>
           <w:sz w:val="28"/>
           <w:szCs w:val="28"/>
+          <w:lang w:val="en-US"/>
         </w:rPr>
       </w:pPr>
     </w:p>
@@ -3509,6 +3439,7 @@
           <w:caps/>
           <w:sz w:val="28"/>
           <w:szCs w:val="28"/>
+          <w:lang w:val="en-US"/>
         </w:rPr>
       </w:pPr>
       <w:r>
@@ -3518,6 +3449,7 @@
           <w:caps/>
           <w:sz w:val="28"/>
           <w:szCs w:val="28"/>
+          <w:lang w:val="en-US"/>
         </w:rPr>
         <w:br w:type="page"/>
       </w:r>
@@ -3628,9 +3560,9 @@
           <w:sz w:val="28"/>
           <w:szCs w:val="28"/>
           <w:u w:val="single"/>
-          <w:lang w:eastAsia="fa-IR" w:bidi="fa-IR"/>
-        </w:rPr>
-        <w:t>номер</w:t>
+          <w:lang w:val="en-US" w:eastAsia="fa-IR" w:bidi="fa-IR"/>
+        </w:rPr>
+        <w:t>number</w:t>
       </w:r>
       <w:r>
         <w:rPr>
@@ -3672,9 +3604,9 @@
           <w:sz w:val="28"/>
           <w:szCs w:val="28"/>
           <w:u w:val="single"/>
-          <w:lang w:eastAsia="fa-IR" w:bidi="fa-IR"/>
-        </w:rPr>
-        <w:t>дата 1</w:t>
+          <w:lang w:val="en-US" w:eastAsia="fa-IR" w:bidi="fa-IR"/>
+        </w:rPr>
+        <w:t>date</w:t>
       </w:r>
       <w:r>
         <w:rPr>
@@ -3683,20 +3615,10 @@
           <w:kern w:val="1"/>
           <w:sz w:val="28"/>
           <w:szCs w:val="28"/>
-          <w:lang w:eastAsia="fa-IR" w:bidi="fa-IR"/>
-        </w:rPr>
-        <w:t xml:space="preserve"> </w:t>
-      </w:r>
-      <w:r>
-        <w:rPr>
-          <w:rFonts w:ascii="Times New Roman" w:eastAsia="MS PGothic" w:hAnsi="Times New Roman"/>
-          <w:bCs/>
-          <w:kern w:val="1"/>
-          <w:sz w:val="28"/>
-          <w:szCs w:val="28"/>
-          <w:lang w:eastAsia="fa-IR" w:bidi="fa-IR"/>
-        </w:rPr>
-        <w:t>2019 г.</w:t>
+          <w:u w:val="single"/>
+          <w:lang w:eastAsia="fa-IR" w:bidi="fa-IR"/>
+        </w:rPr>
+        <w:t xml:space="preserve"> г.</w:t>
       </w:r>
     </w:p>
     <w:p>
@@ -4414,7 +4336,7 @@
 </file>
 
 <file path=word/endnotes.xml><?xml version="1.0" encoding="utf-8"?>
-<w:endnotes xmlns:wpc="http://schemas.microsoft.com/office/word/2010/wordprocessingCanvas" xmlns:cx="http://schemas.microsoft.com/office/drawing/2014/chartex" xmlns:cx1="http://schemas.microsoft.com/office/drawing/2015/9/8/chartex" xmlns:cx2="http://schemas.microsoft.com/office/drawing/2015/10/21/chartex" xmlns:cx3="http://schemas.microsoft.com/office/drawing/2016/5/9/chartex" xmlns:cx4="http://schemas.microsoft.com/office/drawing/2016/5/10/chartex" xmlns:cx5="http://schemas.microsoft.com/office/drawing/2016/5/11/chartex" xmlns:cx6="http://schemas.microsoft.com/office/drawing/2016/5/12/chartex" xmlns:cx7="http://schemas.microsoft.com/office/drawing/2016/5/13/chartex" xmlns:cx8="http://schemas.microsoft.com/office/drawing/2016/5/14/chartex" xmlns:mc="http://schemas.openxmlformats.org/markup-compatibility/2006" xmlns:aink="http://schemas.microsoft.com/office/drawing/2016/ink" xmlns:am3d="http://schemas.microsoft.com/office/drawing/2017/model3d" xmlns:o="urn:schemas-microsoft-com:office:office" xmlns:r="http://schemas.openxmlformats.org/officeDocument/2006/relationships" xmlns:m="http://schemas.openxmlformats.org/officeDocument/2006/math" xmlns:v="urn:schemas-microsoft-com:vml" xmlns:wp14="http://schemas.microsoft.com/office/word/2010/wordprocessingDrawing" xmlns:wp="http://schemas.openxmlformats.org/drawingml/2006/wordprocessingDrawing" xmlns:w10="urn:schemas-microsoft-com:office:word" xmlns:w="http://schemas.openxmlformats.org/wordprocessingml/2006/main" xmlns:w14="http://schemas.microsoft.com/office/word/2010/wordml" xmlns:w15="http://schemas.microsoft.com/office/word/2012/wordml" xmlns:w16cid="http://schemas.microsoft.com/office/word/2016/wordml/cid" xmlns:w16se="http://schemas.microsoft.com/office/word/2015/wordml/symex" xmlns:wpg="http://schemas.microsoft.com/office/word/2010/wordprocessingGroup" xmlns:wpi="http://schemas.microsoft.com/office/word/2010/wordprocessingInk" xmlns:wne="http://schemas.microsoft.com/office/word/2006/wordml" xmlns:wps="http://schemas.microsoft.com/office/word/2010/wordprocessingShape" mc:Ignorable="w14 w15 w16se w16cid wp14">
+<w:endnotes xmlns:wpc="http://schemas.microsoft.com/office/word/2010/wordprocessingCanvas" xmlns:cx="http://schemas.microsoft.com/office/drawing/2014/chartex" xmlns:cx1="http://schemas.microsoft.com/office/drawing/2015/9/8/chartex" xmlns:cx2="http://schemas.microsoft.com/office/drawing/2015/10/21/chartex" xmlns:cx3="http://schemas.microsoft.com/office/drawing/2016/5/9/chartex" xmlns:cx4="http://schemas.microsoft.com/office/drawing/2016/5/10/chartex" xmlns:cx5="http://schemas.microsoft.com/office/drawing/2016/5/11/chartex" xmlns:cx6="http://schemas.microsoft.com/office/drawing/2016/5/12/chartex" xmlns:cx7="http://schemas.microsoft.com/office/drawing/2016/5/13/chartex" xmlns:cx8="http://schemas.microsoft.com/office/drawing/2016/5/14/chartex" xmlns:mc="http://schemas.openxmlformats.org/markup-compatibility/2006" xmlns:aink="http://schemas.microsoft.com/office/drawing/2016/ink" xmlns:am3d="http://schemas.microsoft.com/office/drawing/2017/model3d" xmlns:o="urn:schemas-microsoft-com:office:office" xmlns:oel="http://schemas.microsoft.com/office/2019/extlst" xmlns:r="http://schemas.openxmlformats.org/officeDocument/2006/relationships" xmlns:m="http://schemas.openxmlformats.org/officeDocument/2006/math" xmlns:v="urn:schemas-microsoft-com:vml" xmlns:wp14="http://schemas.microsoft.com/office/word/2010/wordprocessingDrawing" xmlns:wp="http://schemas.openxmlformats.org/drawingml/2006/wordprocessingDrawing" xmlns:w10="urn:schemas-microsoft-com:office:word" xmlns:w="http://schemas.openxmlformats.org/wordprocessingml/2006/main" xmlns:w14="http://schemas.microsoft.com/office/word/2010/wordml" xmlns:w15="http://schemas.microsoft.com/office/word/2012/wordml" xmlns:w16cex="http://schemas.microsoft.com/office/word/2018/wordml/cex" xmlns:w16cid="http://schemas.microsoft.com/office/word/2016/wordml/cid" xmlns:w16="http://schemas.microsoft.com/office/word/2018/wordml" xmlns:w16sdtdh="http://schemas.microsoft.com/office/word/2020/wordml/sdtdatahash" xmlns:w16se="http://schemas.microsoft.com/office/word/2015/wordml/symex" xmlns:wpg="http://schemas.microsoft.com/office/word/2010/wordprocessingGroup" xmlns:wpi="http://schemas.microsoft.com/office/word/2010/wordprocessingInk" xmlns:wne="http://schemas.microsoft.com/office/word/2006/wordml" xmlns:wps="http://schemas.microsoft.com/office/word/2010/wordprocessingShape" mc:Ignorable="w14 w15 w16se w16cid w16 w16cex w16sdtdh wp14">
   <w:endnote w:type="separator" w:id="-1">
     <w:p>
       <w:pPr>
@@ -4439,7 +4361,7 @@
 </file>
 
 <file path=word/footer1.xml><?xml version="1.0" encoding="utf-8"?>
-<w:ftr xmlns:wpc="http://schemas.microsoft.com/office/word/2010/wordprocessingCanvas" xmlns:cx="http://schemas.microsoft.com/office/drawing/2014/chartex" xmlns:cx1="http://schemas.microsoft.com/office/drawing/2015/9/8/chartex" xmlns:cx2="http://schemas.microsoft.com/office/drawing/2015/10/21/chartex" xmlns:cx3="http://schemas.microsoft.com/office/drawing/2016/5/9/chartex" xmlns:cx4="http://schemas.microsoft.com/office/drawing/2016/5/10/chartex" xmlns:cx5="http://schemas.microsoft.com/office/drawing/2016/5/11/chartex" xmlns:cx6="http://schemas.microsoft.com/office/drawing/2016/5/12/chartex" xmlns:cx7="http://schemas.microsoft.com/office/drawing/2016/5/13/chartex" xmlns:cx8="http://schemas.microsoft.com/office/drawing/2016/5/14/chartex" xmlns:mc="http://schemas.openxmlformats.org/markup-compatibility/2006" xmlns:aink="http://schemas.microsoft.com/office/drawing/2016/ink" xmlns:am3d="http://schemas.microsoft.com/office/drawing/2017/model3d" xmlns:o="urn:schemas-microsoft-com:office:office" xmlns:r="http://schemas.openxmlformats.org/officeDocument/2006/relationships" xmlns:m="http://schemas.openxmlformats.org/officeDocument/2006/math" xmlns:v="urn:schemas-microsoft-com:vml" xmlns:wp14="http://schemas.microsoft.com/office/word/2010/wordprocessingDrawing" xmlns:wp="http://schemas.openxmlformats.org/drawingml/2006/wordprocessingDrawing" xmlns:w10="urn:schemas-microsoft-com:office:word" xmlns:w="http://schemas.openxmlformats.org/wordprocessingml/2006/main" xmlns:w14="http://schemas.microsoft.com/office/word/2010/wordml" xmlns:w15="http://schemas.microsoft.com/office/word/2012/wordml" xmlns:w16cid="http://schemas.microsoft.com/office/word/2016/wordml/cid" xmlns:w16se="http://schemas.microsoft.com/office/word/2015/wordml/symex" xmlns:wpg="http://schemas.microsoft.com/office/word/2010/wordprocessingGroup" xmlns:wpi="http://schemas.microsoft.com/office/word/2010/wordprocessingInk" xmlns:wne="http://schemas.microsoft.com/office/word/2006/wordml" xmlns:wps="http://schemas.microsoft.com/office/word/2010/wordprocessingShape" mc:Ignorable="w14 w15 w16se w16cid wp14">
+<w:ftr xmlns:wpc="http://schemas.microsoft.com/office/word/2010/wordprocessingCanvas" xmlns:cx="http://schemas.microsoft.com/office/drawing/2014/chartex" xmlns:cx1="http://schemas.microsoft.com/office/drawing/2015/9/8/chartex" xmlns:cx2="http://schemas.microsoft.com/office/drawing/2015/10/21/chartex" xmlns:cx3="http://schemas.microsoft.com/office/drawing/2016/5/9/chartex" xmlns:cx4="http://schemas.microsoft.com/office/drawing/2016/5/10/chartex" xmlns:cx5="http://schemas.microsoft.com/office/drawing/2016/5/11/chartex" xmlns:cx6="http://schemas.microsoft.com/office/drawing/2016/5/12/chartex" xmlns:cx7="http://schemas.microsoft.com/office/drawing/2016/5/13/chartex" xmlns:cx8="http://schemas.microsoft.com/office/drawing/2016/5/14/chartex" xmlns:mc="http://schemas.openxmlformats.org/markup-compatibility/2006" xmlns:aink="http://schemas.microsoft.com/office/drawing/2016/ink" xmlns:am3d="http://schemas.microsoft.com/office/drawing/2017/model3d" xmlns:o="urn:schemas-microsoft-com:office:office" xmlns:oel="http://schemas.microsoft.com/office/2019/extlst" xmlns:r="http://schemas.openxmlformats.org/officeDocument/2006/relationships" xmlns:m="http://schemas.openxmlformats.org/officeDocument/2006/math" xmlns:v="urn:schemas-microsoft-com:vml" xmlns:wp14="http://schemas.microsoft.com/office/word/2010/wordprocessingDrawing" xmlns:wp="http://schemas.openxmlformats.org/drawingml/2006/wordprocessingDrawing" xmlns:w10="urn:schemas-microsoft-com:office:word" xmlns:w="http://schemas.openxmlformats.org/wordprocessingml/2006/main" xmlns:w14="http://schemas.microsoft.com/office/word/2010/wordml" xmlns:w15="http://schemas.microsoft.com/office/word/2012/wordml" xmlns:w16cex="http://schemas.microsoft.com/office/word/2018/wordml/cex" xmlns:w16cid="http://schemas.microsoft.com/office/word/2016/wordml/cid" xmlns:w16="http://schemas.microsoft.com/office/word/2018/wordml" xmlns:w16sdtdh="http://schemas.microsoft.com/office/word/2020/wordml/sdtdatahash" xmlns:w16se="http://schemas.microsoft.com/office/word/2015/wordml/symex" xmlns:wpg="http://schemas.microsoft.com/office/word/2010/wordprocessingGroup" xmlns:wpi="http://schemas.microsoft.com/office/word/2010/wordprocessingInk" xmlns:wne="http://schemas.microsoft.com/office/word/2006/wordml" xmlns:wps="http://schemas.microsoft.com/office/word/2010/wordprocessingShape" mc:Ignorable="w14 w15 w16se w16cid w16 w16cex w16sdtdh wp14">
   <w:p>
     <w:pPr>
       <w:pStyle w:val="a9"/>
@@ -4462,7 +4384,7 @@
 </file>
 
 <file path=word/footer2.xml><?xml version="1.0" encoding="utf-8"?>
-<w:ftr xmlns:wpc="http://schemas.microsoft.com/office/word/2010/wordprocessingCanvas" xmlns:cx="http://schemas.microsoft.com/office/drawing/2014/chartex" xmlns:cx1="http://schemas.microsoft.com/office/drawing/2015/9/8/chartex" xmlns:cx2="http://schemas.microsoft.com/office/drawing/2015/10/21/chartex" xmlns:cx3="http://schemas.microsoft.com/office/drawing/2016/5/9/chartex" xmlns:cx4="http://schemas.microsoft.com/office/drawing/2016/5/10/chartex" xmlns:cx5="http://schemas.microsoft.com/office/drawing/2016/5/11/chartex" xmlns:cx6="http://schemas.microsoft.com/office/drawing/2016/5/12/chartex" xmlns:cx7="http://schemas.microsoft.com/office/drawing/2016/5/13/chartex" xmlns:cx8="http://schemas.microsoft.com/office/drawing/2016/5/14/chartex" xmlns:mc="http://schemas.openxmlformats.org/markup-compatibility/2006" xmlns:aink="http://schemas.microsoft.com/office/drawing/2016/ink" xmlns:am3d="http://schemas.microsoft.com/office/drawing/2017/model3d" xmlns:o="urn:schemas-microsoft-com:office:office" xmlns:r="http://schemas.openxmlformats.org/officeDocument/2006/relationships" xmlns:m="http://schemas.openxmlformats.org/officeDocument/2006/math" xmlns:v="urn:schemas-microsoft-com:vml" xmlns:wp14="http://schemas.microsoft.com/office/word/2010/wordprocessingDrawing" xmlns:wp="http://schemas.openxmlformats.org/drawingml/2006/wordprocessingDrawing" xmlns:w10="urn:schemas-microsoft-com:office:word" xmlns:w="http://schemas.openxmlformats.org/wordprocessingml/2006/main" xmlns:w14="http://schemas.microsoft.com/office/word/2010/wordml" xmlns:w15="http://schemas.microsoft.com/office/word/2012/wordml" xmlns:w16cid="http://schemas.microsoft.com/office/word/2016/wordml/cid" xmlns:w16se="http://schemas.microsoft.com/office/word/2015/wordml/symex" xmlns:wpg="http://schemas.microsoft.com/office/word/2010/wordprocessingGroup" xmlns:wpi="http://schemas.microsoft.com/office/word/2010/wordprocessingInk" xmlns:wne="http://schemas.microsoft.com/office/word/2006/wordml" xmlns:wps="http://schemas.microsoft.com/office/word/2010/wordprocessingShape" mc:Ignorable="w14 w15 w16se w16cid wp14">
+<w:ftr xmlns:wpc="http://schemas.microsoft.com/office/word/2010/wordprocessingCanvas" xmlns:cx="http://schemas.microsoft.com/office/drawing/2014/chartex" xmlns:cx1="http://schemas.microsoft.com/office/drawing/2015/9/8/chartex" xmlns:cx2="http://schemas.microsoft.com/office/drawing/2015/10/21/chartex" xmlns:cx3="http://schemas.microsoft.com/office/drawing/2016/5/9/chartex" xmlns:cx4="http://schemas.microsoft.com/office/drawing/2016/5/10/chartex" xmlns:cx5="http://schemas.microsoft.com/office/drawing/2016/5/11/chartex" xmlns:cx6="http://schemas.microsoft.com/office/drawing/2016/5/12/chartex" xmlns:cx7="http://schemas.microsoft.com/office/drawing/2016/5/13/chartex" xmlns:cx8="http://schemas.microsoft.com/office/drawing/2016/5/14/chartex" xmlns:mc="http://schemas.openxmlformats.org/markup-compatibility/2006" xmlns:aink="http://schemas.microsoft.com/office/drawing/2016/ink" xmlns:am3d="http://schemas.microsoft.com/office/drawing/2017/model3d" xmlns:o="urn:schemas-microsoft-com:office:office" xmlns:oel="http://schemas.microsoft.com/office/2019/extlst" xmlns:r="http://schemas.openxmlformats.org/officeDocument/2006/relationships" xmlns:m="http://schemas.openxmlformats.org/officeDocument/2006/math" xmlns:v="urn:schemas-microsoft-com:vml" xmlns:wp14="http://schemas.microsoft.com/office/word/2010/wordprocessingDrawing" xmlns:wp="http://schemas.openxmlformats.org/drawingml/2006/wordprocessingDrawing" xmlns:w10="urn:schemas-microsoft-com:office:word" xmlns:w="http://schemas.openxmlformats.org/wordprocessingml/2006/main" xmlns:w14="http://schemas.microsoft.com/office/word/2010/wordml" xmlns:w15="http://schemas.microsoft.com/office/word/2012/wordml" xmlns:w16cex="http://schemas.microsoft.com/office/word/2018/wordml/cex" xmlns:w16cid="http://schemas.microsoft.com/office/word/2016/wordml/cid" xmlns:w16="http://schemas.microsoft.com/office/word/2018/wordml" xmlns:w16sdtdh="http://schemas.microsoft.com/office/word/2020/wordml/sdtdatahash" xmlns:w16se="http://schemas.microsoft.com/office/word/2015/wordml/symex" xmlns:wpg="http://schemas.microsoft.com/office/word/2010/wordprocessingGroup" xmlns:wpi="http://schemas.microsoft.com/office/word/2010/wordprocessingInk" xmlns:wne="http://schemas.microsoft.com/office/word/2006/wordml" xmlns:wps="http://schemas.microsoft.com/office/word/2010/wordprocessingShape" mc:Ignorable="w14 w15 w16se w16cid w16 w16cex w16sdtdh wp14">
   <w:p>
     <w:pPr>
       <w:pStyle w:val="a9"/>
@@ -4485,7 +4407,7 @@
 </file>
 
 <file path=word/footnotes.xml><?xml version="1.0" encoding="utf-8"?>
-<w:footnotes xmlns:wpc="http://schemas.microsoft.com/office/word/2010/wordprocessingCanvas" xmlns:cx="http://schemas.microsoft.com/office/drawing/2014/chartex" xmlns:cx1="http://schemas.microsoft.com/office/drawing/2015/9/8/chartex" xmlns:cx2="http://schemas.microsoft.com/office/drawing/2015/10/21/chartex" xmlns:cx3="http://schemas.microsoft.com/office/drawing/2016/5/9/chartex" xmlns:cx4="http://schemas.microsoft.com/office/drawing/2016/5/10/chartex" xmlns:cx5="http://schemas.microsoft.com/office/drawing/2016/5/11/chartex" xmlns:cx6="http://schemas.microsoft.com/office/drawing/2016/5/12/chartex" xmlns:cx7="http://schemas.microsoft.com/office/drawing/2016/5/13/chartex" xmlns:cx8="http://schemas.microsoft.com/office/drawing/2016/5/14/chartex" xmlns:mc="http://schemas.openxmlformats.org/markup-compatibility/2006" xmlns:aink="http://schemas.microsoft.com/office/drawing/2016/ink" xmlns:am3d="http://schemas.microsoft.com/office/drawing/2017/model3d" xmlns:o="urn:schemas-microsoft-com:office:office" xmlns:r="http://schemas.openxmlformats.org/officeDocument/2006/relationships" xmlns:m="http://schemas.openxmlformats.org/officeDocument/2006/math" xmlns:v="urn:schemas-microsoft-com:vml" xmlns:wp14="http://schemas.microsoft.com/office/word/2010/wordprocessingDrawing" xmlns:wp="http://schemas.openxmlformats.org/drawingml/2006/wordprocessingDrawing" xmlns:w10="urn:schemas-microsoft-com:office:word" xmlns:w="http://schemas.openxmlformats.org/wordprocessingml/2006/main" xmlns:w14="http://schemas.microsoft.com/office/word/2010/wordml" xmlns:w15="http://schemas.microsoft.com/office/word/2012/wordml" xmlns:w16cid="http://schemas.microsoft.com/office/word/2016/wordml/cid" xmlns:w16se="http://schemas.microsoft.com/office/word/2015/wordml/symex" xmlns:wpg="http://schemas.microsoft.com/office/word/2010/wordprocessingGroup" xmlns:wpi="http://schemas.microsoft.com/office/word/2010/wordprocessingInk" xmlns:wne="http://schemas.microsoft.com/office/word/2006/wordml" xmlns:wps="http://schemas.microsoft.com/office/word/2010/wordprocessingShape" mc:Ignorable="w14 w15 w16se w16cid wp14">
+<w:footnotes xmlns:wpc="http://schemas.microsoft.com/office/word/2010/wordprocessingCanvas" xmlns:cx="http://schemas.microsoft.com/office/drawing/2014/chartex" xmlns:cx1="http://schemas.microsoft.com/office/drawing/2015/9/8/chartex" xmlns:cx2="http://schemas.microsoft.com/office/drawing/2015/10/21/chartex" xmlns:cx3="http://schemas.microsoft.com/office/drawing/2016/5/9/chartex" xmlns:cx4="http://schemas.microsoft.com/office/drawing/2016/5/10/chartex" xmlns:cx5="http://schemas.microsoft.com/office/drawing/2016/5/11/chartex" xmlns:cx6="http://schemas.microsoft.com/office/drawing/2016/5/12/chartex" xmlns:cx7="http://schemas.microsoft.com/office/drawing/2016/5/13/chartex" xmlns:cx8="http://schemas.microsoft.com/office/drawing/2016/5/14/chartex" xmlns:mc="http://schemas.openxmlformats.org/markup-compatibility/2006" xmlns:aink="http://schemas.microsoft.com/office/drawing/2016/ink" xmlns:am3d="http://schemas.microsoft.com/office/drawing/2017/model3d" xmlns:o="urn:schemas-microsoft-com:office:office" xmlns:oel="http://schemas.microsoft.com/office/2019/extlst" xmlns:r="http://schemas.openxmlformats.org/officeDocument/2006/relationships" xmlns:m="http://schemas.openxmlformats.org/officeDocument/2006/math" xmlns:v="urn:schemas-microsoft-com:vml" xmlns:wp14="http://schemas.microsoft.com/office/word/2010/wordprocessingDrawing" xmlns:wp="http://schemas.openxmlformats.org/drawingml/2006/wordprocessingDrawing" xmlns:w10="urn:schemas-microsoft-com:office:word" xmlns:w="http://schemas.openxmlformats.org/wordprocessingml/2006/main" xmlns:w14="http://schemas.microsoft.com/office/word/2010/wordml" xmlns:w15="http://schemas.microsoft.com/office/word/2012/wordml" xmlns:w16cex="http://schemas.microsoft.com/office/word/2018/wordml/cex" xmlns:w16cid="http://schemas.microsoft.com/office/word/2016/wordml/cid" xmlns:w16="http://schemas.microsoft.com/office/word/2018/wordml" xmlns:w16sdtdh="http://schemas.microsoft.com/office/word/2020/wordml/sdtdatahash" xmlns:w16se="http://schemas.microsoft.com/office/word/2015/wordml/symex" xmlns:wpg="http://schemas.microsoft.com/office/word/2010/wordprocessingGroup" xmlns:wpi="http://schemas.microsoft.com/office/word/2010/wordprocessingInk" xmlns:wne="http://schemas.microsoft.com/office/word/2006/wordml" xmlns:wps="http://schemas.microsoft.com/office/word/2010/wordprocessingShape" mc:Ignorable="w14 w15 w16se w16cid w16 w16cex w16sdtdh wp14">
   <w:footnote w:type="separator" w:id="-1">
     <w:p>
       <w:pPr>
@@ -4510,7 +4432,7 @@
 </file>
 
 <file path=word/header1.xml><?xml version="1.0" encoding="utf-8"?>
-<w:hdr xmlns:wpc="http://schemas.microsoft.com/office/word/2010/wordprocessingCanvas" xmlns:cx="http://schemas.microsoft.com/office/drawing/2014/chartex" xmlns:cx1="http://schemas.microsoft.com/office/drawing/2015/9/8/chartex" xmlns:cx2="http://schemas.microsoft.com/office/drawing/2015/10/21/chartex" xmlns:cx3="http://schemas.microsoft.com/office/drawing/2016/5/9/chartex" xmlns:cx4="http://schemas.microsoft.com/office/drawing/2016/5/10/chartex" xmlns:cx5="http://schemas.microsoft.com/office/drawing/2016/5/11/chartex" xmlns:cx6="http://schemas.microsoft.com/office/drawing/2016/5/12/chartex" xmlns:cx7="http://schemas.microsoft.com/office/drawing/2016/5/13/chartex" xmlns:cx8="http://schemas.microsoft.com/office/drawing/2016/5/14/chartex" xmlns:mc="http://schemas.openxmlformats.org/markup-compatibility/2006" xmlns:aink="http://schemas.microsoft.com/office/drawing/2016/ink" xmlns:am3d="http://schemas.microsoft.com/office/drawing/2017/model3d" xmlns:o="urn:schemas-microsoft-com:office:office" xmlns:r="http://schemas.openxmlformats.org/officeDocument/2006/relationships" xmlns:m="http://schemas.openxmlformats.org/officeDocument/2006/math" xmlns:v="urn:schemas-microsoft-com:vml" xmlns:wp14="http://schemas.microsoft.com/office/word/2010/wordprocessingDrawing" xmlns:wp="http://schemas.openxmlformats.org/drawingml/2006/wordprocessingDrawing" xmlns:w10="urn:schemas-microsoft-com:office:word" xmlns:w="http://schemas.openxmlformats.org/wordprocessingml/2006/main" xmlns:w14="http://schemas.microsoft.com/office/word/2010/wordml" xmlns:w15="http://schemas.microsoft.com/office/word/2012/wordml" xmlns:w16cid="http://schemas.microsoft.com/office/word/2016/wordml/cid" xmlns:w16se="http://schemas.microsoft.com/office/word/2015/wordml/symex" xmlns:wpg="http://schemas.microsoft.com/office/word/2010/wordprocessingGroup" xmlns:wpi="http://schemas.microsoft.com/office/word/2010/wordprocessingInk" xmlns:wne="http://schemas.microsoft.com/office/word/2006/wordml" xmlns:wps="http://schemas.microsoft.com/office/word/2010/wordprocessingShape" mc:Ignorable="w14 w15 w16se w16cid wp14">
+<w:hdr xmlns:wpc="http://schemas.microsoft.com/office/word/2010/wordprocessingCanvas" xmlns:cx="http://schemas.microsoft.com/office/drawing/2014/chartex" xmlns:cx1="http://schemas.microsoft.com/office/drawing/2015/9/8/chartex" xmlns:cx2="http://schemas.microsoft.com/office/drawing/2015/10/21/chartex" xmlns:cx3="http://schemas.microsoft.com/office/drawing/2016/5/9/chartex" xmlns:cx4="http://schemas.microsoft.com/office/drawing/2016/5/10/chartex" xmlns:cx5="http://schemas.microsoft.com/office/drawing/2016/5/11/chartex" xmlns:cx6="http://schemas.microsoft.com/office/drawing/2016/5/12/chartex" xmlns:cx7="http://schemas.microsoft.com/office/drawing/2016/5/13/chartex" xmlns:cx8="http://schemas.microsoft.com/office/drawing/2016/5/14/chartex" xmlns:mc="http://schemas.openxmlformats.org/markup-compatibility/2006" xmlns:aink="http://schemas.microsoft.com/office/drawing/2016/ink" xmlns:am3d="http://schemas.microsoft.com/office/drawing/2017/model3d" xmlns:o="urn:schemas-microsoft-com:office:office" xmlns:oel="http://schemas.microsoft.com/office/2019/extlst" xmlns:r="http://schemas.openxmlformats.org/officeDocument/2006/relationships" xmlns:m="http://schemas.openxmlformats.org/officeDocument/2006/math" xmlns:v="urn:schemas-microsoft-com:vml" xmlns:wp14="http://schemas.microsoft.com/office/word/2010/wordprocessingDrawing" xmlns:wp="http://schemas.openxmlformats.org/drawingml/2006/wordprocessingDrawing" xmlns:w10="urn:schemas-microsoft-com:office:word" xmlns:w="http://schemas.openxmlformats.org/wordprocessingml/2006/main" xmlns:w14="http://schemas.microsoft.com/office/word/2010/wordml" xmlns:w15="http://schemas.microsoft.com/office/word/2012/wordml" xmlns:w16cex="http://schemas.microsoft.com/office/word/2018/wordml/cex" xmlns:w16cid="http://schemas.microsoft.com/office/word/2016/wordml/cid" xmlns:w16="http://schemas.microsoft.com/office/word/2018/wordml" xmlns:w16sdtdh="http://schemas.microsoft.com/office/word/2020/wordml/sdtdatahash" xmlns:w16se="http://schemas.microsoft.com/office/word/2015/wordml/symex" xmlns:wpg="http://schemas.microsoft.com/office/word/2010/wordprocessingGroup" xmlns:wpi="http://schemas.microsoft.com/office/word/2010/wordprocessingInk" xmlns:wne="http://schemas.microsoft.com/office/word/2006/wordml" xmlns:wps="http://schemas.microsoft.com/office/word/2010/wordprocessingShape" mc:Ignorable="w14 w15 w16se w16cid w16 w16cex w16sdtdh wp14">
   <w:p>
     <w:pPr>
       <w:pStyle w:val="a7"/>
@@ -4568,7 +4490,7 @@
 </file>
 
 <file path=word/numbering.xml><?xml version="1.0" encoding="utf-8"?>
-<w:numbering xmlns:wpc="http://schemas.microsoft.com/office/word/2010/wordprocessingCanvas" xmlns:cx="http://schemas.microsoft.com/office/drawing/2014/chartex" xmlns:cx1="http://schemas.microsoft.com/office/drawing/2015/9/8/chartex" xmlns:cx2="http://schemas.microsoft.com/office/drawing/2015/10/21/chartex" xmlns:cx3="http://schemas.microsoft.com/office/drawing/2016/5/9/chartex" xmlns:cx4="http://schemas.microsoft.com/office/drawing/2016/5/10/chartex" xmlns:cx5="http://schemas.microsoft.com/office/drawing/2016/5/11/chartex" xmlns:cx6="http://schemas.microsoft.com/office/drawing/2016/5/12/chartex" xmlns:cx7="http://schemas.microsoft.com/office/drawing/2016/5/13/chartex" xmlns:cx8="http://schemas.microsoft.com/office/drawing/2016/5/14/chartex" xmlns:mc="http://schemas.openxmlformats.org/markup-compatibility/2006" xmlns:aink="http://schemas.microsoft.com/office/drawing/2016/ink" xmlns:am3d="http://schemas.microsoft.com/office/drawing/2017/model3d" xmlns:o="urn:schemas-microsoft-com:office:office" xmlns:r="http://schemas.openxmlformats.org/officeDocument/2006/relationships" xmlns:m="http://schemas.openxmlformats.org/officeDocument/2006/math" xmlns:v="urn:schemas-microsoft-com:vml" xmlns:wp14="http://schemas.microsoft.com/office/word/2010/wordprocessingDrawing" xmlns:wp="http://schemas.openxmlformats.org/drawingml/2006/wordprocessingDrawing" xmlns:w10="urn:schemas-microsoft-com:office:word" xmlns:w="http://schemas.openxmlformats.org/wordprocessingml/2006/main" xmlns:w14="http://schemas.microsoft.com/office/word/2010/wordml" xmlns:w15="http://schemas.microsoft.com/office/word/2012/wordml" xmlns:w16cid="http://schemas.microsoft.com/office/word/2016/wordml/cid" xmlns:w16se="http://schemas.microsoft.com/office/word/2015/wordml/symex" xmlns:wpg="http://schemas.microsoft.com/office/word/2010/wordprocessingGroup" xmlns:wpi="http://schemas.microsoft.com/office/word/2010/wordprocessingInk" xmlns:wne="http://schemas.microsoft.com/office/word/2006/wordml" xmlns:wps="http://schemas.microsoft.com/office/word/2010/wordprocessingShape" mc:Ignorable="w14 w15 w16se w16cid wp14">
+<w:numbering xmlns:wpc="http://schemas.microsoft.com/office/word/2010/wordprocessingCanvas" xmlns:cx="http://schemas.microsoft.com/office/drawing/2014/chartex" xmlns:cx1="http://schemas.microsoft.com/office/drawing/2015/9/8/chartex" xmlns:cx2="http://schemas.microsoft.com/office/drawing/2015/10/21/chartex" xmlns:cx3="http://schemas.microsoft.com/office/drawing/2016/5/9/chartex" xmlns:cx4="http://schemas.microsoft.com/office/drawing/2016/5/10/chartex" xmlns:cx5="http://schemas.microsoft.com/office/drawing/2016/5/11/chartex" xmlns:cx6="http://schemas.microsoft.com/office/drawing/2016/5/12/chartex" xmlns:cx7="http://schemas.microsoft.com/office/drawing/2016/5/13/chartex" xmlns:cx8="http://schemas.microsoft.com/office/drawing/2016/5/14/chartex" xmlns:mc="http://schemas.openxmlformats.org/markup-compatibility/2006" xmlns:aink="http://schemas.microsoft.com/office/drawing/2016/ink" xmlns:am3d="http://schemas.microsoft.com/office/drawing/2017/model3d" xmlns:o="urn:schemas-microsoft-com:office:office" xmlns:oel="http://schemas.microsoft.com/office/2019/extlst" xmlns:r="http://schemas.openxmlformats.org/officeDocument/2006/relationships" xmlns:m="http://schemas.openxmlformats.org/officeDocument/2006/math" xmlns:v="urn:schemas-microsoft-com:vml" xmlns:wp14="http://schemas.microsoft.com/office/word/2010/wordprocessingDrawing" xmlns:wp="http://schemas.openxmlformats.org/drawingml/2006/wordprocessingDrawing" xmlns:w10="urn:schemas-microsoft-com:office:word" xmlns:w="http://schemas.openxmlformats.org/wordprocessingml/2006/main" xmlns:w14="http://schemas.microsoft.com/office/word/2010/wordml" xmlns:w15="http://schemas.microsoft.com/office/word/2012/wordml" xmlns:w16cex="http://schemas.microsoft.com/office/word/2018/wordml/cex" xmlns:w16cid="http://schemas.microsoft.com/office/word/2016/wordml/cid" xmlns:w16="http://schemas.microsoft.com/office/word/2018/wordml" xmlns:w16sdtdh="http://schemas.microsoft.com/office/word/2020/wordml/sdtdatahash" xmlns:w16se="http://schemas.microsoft.com/office/word/2015/wordml/symex" xmlns:wpg="http://schemas.microsoft.com/office/word/2010/wordprocessingGroup" xmlns:wpi="http://schemas.microsoft.com/office/word/2010/wordprocessingInk" xmlns:wne="http://schemas.microsoft.com/office/word/2006/wordml" xmlns:wps="http://schemas.microsoft.com/office/word/2010/wordprocessingShape" mc:Ignorable="w14 w15 w16se w16cid w16 w16cex w16sdtdh wp14">
   <w:abstractNum w:abstractNumId="0" w15:restartNumberingAfterBreak="0">
     <w:nsid w:val="FFFFFF1D"/>
     <w:multiLevelType w:val="multilevel"/>
@@ -4798,17 +4720,17 @@
       </w:pPr>
     </w:lvl>
   </w:abstractNum>
-  <w:num w:numId="1">
+  <w:num w:numId="1" w16cid:durableId="247660727">
     <w:abstractNumId w:val="1"/>
   </w:num>
-  <w:num w:numId="2">
+  <w:num w:numId="2" w16cid:durableId="416754610">
     <w:abstractNumId w:val="0"/>
   </w:num>
 </w:numbering>
 </file>
 
 <file path=word/styles.xml><?xml version="1.0" encoding="utf-8"?>
-<w:styles xmlns:mc="http://schemas.openxmlformats.org/markup-compatibility/2006" xmlns:r="http://schemas.openxmlformats.org/officeDocument/2006/relationships" xmlns:w="http://schemas.openxmlformats.org/wordprocessingml/2006/main" xmlns:w14="http://schemas.microsoft.com/office/word/2010/wordml" xmlns:w15="http://schemas.microsoft.com/office/word/2012/wordml" xmlns:w16cid="http://schemas.microsoft.com/office/word/2016/wordml/cid" xmlns:w16se="http://schemas.microsoft.com/office/word/2015/wordml/symex" mc:Ignorable="w14 w15 w16se w16cid">
+<w:styles xmlns:mc="http://schemas.openxmlformats.org/markup-compatibility/2006" xmlns:r="http://schemas.openxmlformats.org/officeDocument/2006/relationships" xmlns:w="http://schemas.openxmlformats.org/wordprocessingml/2006/main" xmlns:w14="http://schemas.microsoft.com/office/word/2010/wordml" xmlns:w15="http://schemas.microsoft.com/office/word/2012/wordml" xmlns:w16cex="http://schemas.microsoft.com/office/word/2018/wordml/cex" xmlns:w16cid="http://schemas.microsoft.com/office/word/2016/wordml/cid" xmlns:w16="http://schemas.microsoft.com/office/word/2018/wordml" xmlns:w16sdtdh="http://schemas.microsoft.com/office/word/2020/wordml/sdtdatahash" xmlns:w16se="http://schemas.microsoft.com/office/word/2015/wordml/symex" mc:Ignorable="w14 w15 w16se w16cid w16 w16cex w16sdtdh">
   <w:docDefaults>
     <w:rPrDefault>
       <w:rPr>
@@ -4818,7 +4740,7 @@
     </w:rPrDefault>
     <w:pPrDefault/>
   </w:docDefaults>
-  <w:latentStyles w:defLockedState="0" w:defUIPriority="99" w:defSemiHidden="0" w:defUnhideWhenUsed="0" w:defQFormat="0" w:count="375">
+  <w:latentStyles w:defLockedState="0" w:defUIPriority="99" w:defSemiHidden="0" w:defUnhideWhenUsed="0" w:defQFormat="0" w:count="376">
     <w:lsdException w:name="Normal" w:uiPriority="0" w:qFormat="1"/>
     <w:lsdException w:name="heading 1" w:uiPriority="9" w:qFormat="1"/>
     <w:lsdException w:name="heading 2" w:uiPriority="9" w:qFormat="1"/>
@@ -5194,6 +5116,7 @@
     <w:lsdException w:name="Smart Hyperlink" w:semiHidden="1" w:unhideWhenUsed="1"/>
     <w:lsdException w:name="Hashtag" w:semiHidden="1" w:unhideWhenUsed="1"/>
     <w:lsdException w:name="Unresolved Mention" w:semiHidden="1" w:unhideWhenUsed="1"/>
+    <w:lsdException w:name="Smart Link" w:semiHidden="1" w:unhideWhenUsed="1"/>
   </w:latentStyles>
   <w:style w:type="paragraph" w:default="1" w:styleId="a">
     <w:name w:val="Normal"/>

</xml_diff>

<commit_message>
Little changes (- docname)
</commit_message>
<xml_diff>
--- a/doc/Шаблон 1.docx
+++ b/doc/Шаблон 1.docx
@@ -104,7 +104,7 @@
           <w:kern w:val="1"/>
           <w:sz w:val="28"/>
           <w:szCs w:val="28"/>
-          <w:lang w:val="en-US" w:eastAsia="fa-IR" w:bidi="fa-IR"/>
+          <w:lang w:eastAsia="fa-IR" w:bidi="fa-IR"/>
         </w:rPr>
       </w:pPr>
       <w:r>
@@ -238,6 +238,7 @@
         </w:rPr>
         <w:tab/>
       </w:r>
+      <w:proofErr w:type="gramStart"/>
       <w:r>
         <w:rPr>
           <w:rFonts w:ascii="Times New Roman" w:eastAsia="MS PGothic" w:hAnsi="Times New Roman"/>
@@ -270,6 +271,7 @@
         </w:rPr>
         <w:t>date</w:t>
       </w:r>
+      <w:proofErr w:type="gramEnd"/>
       <w:r>
         <w:rPr>
           <w:rFonts w:ascii="Times New Roman" w:eastAsia="MS PGothic" w:hAnsi="Times New Roman"/>
@@ -402,6 +404,7 @@
         </w:rPr>
         <w:t xml:space="preserve"> </w:t>
       </w:r>
+      <w:proofErr w:type="spellStart"/>
       <w:r>
         <w:rPr>
           <w:rFonts w:ascii="Times New Roman" w:eastAsia="MS PGothic" w:hAnsi="Times New Roman"/>
@@ -413,6 +416,7 @@
         </w:rPr>
         <w:t>fullname</w:t>
       </w:r>
+      <w:proofErr w:type="spellEnd"/>
       <w:r>
         <w:rPr>
           <w:rFonts w:ascii="Times New Roman" w:eastAsia="MS PGothic" w:hAnsi="Times New Roman"/>
@@ -461,7 +465,51 @@
           <w:szCs w:val="26"/>
           <w:lang w:eastAsia="fa-IR" w:bidi="fa-IR"/>
         </w:rPr>
-        <w:t xml:space="preserve">(ый/ая) </w:t>
+        <w:t>(</w:t>
+      </w:r>
+      <w:proofErr w:type="spellStart"/>
+      <w:r>
+        <w:rPr>
+          <w:rFonts w:ascii="Times New Roman" w:eastAsia="MS PGothic" w:hAnsi="Times New Roman"/>
+          <w:kern w:val="1"/>
+          <w:sz w:val="26"/>
+          <w:szCs w:val="26"/>
+          <w:lang w:eastAsia="fa-IR" w:bidi="fa-IR"/>
+        </w:rPr>
+        <w:t>ый</w:t>
+      </w:r>
+      <w:proofErr w:type="spellEnd"/>
+      <w:r>
+        <w:rPr>
+          <w:rFonts w:ascii="Times New Roman" w:eastAsia="MS PGothic" w:hAnsi="Times New Roman"/>
+          <w:kern w:val="1"/>
+          <w:sz w:val="26"/>
+          <w:szCs w:val="26"/>
+          <w:lang w:eastAsia="fa-IR" w:bidi="fa-IR"/>
+        </w:rPr>
+        <w:t>/</w:t>
+      </w:r>
+      <w:proofErr w:type="spellStart"/>
+      <w:r>
+        <w:rPr>
+          <w:rFonts w:ascii="Times New Roman" w:eastAsia="MS PGothic" w:hAnsi="Times New Roman"/>
+          <w:kern w:val="1"/>
+          <w:sz w:val="26"/>
+          <w:szCs w:val="26"/>
+          <w:lang w:eastAsia="fa-IR" w:bidi="fa-IR"/>
+        </w:rPr>
+        <w:t>ая</w:t>
+      </w:r>
+      <w:proofErr w:type="spellEnd"/>
+      <w:r>
+        <w:rPr>
+          <w:rFonts w:ascii="Times New Roman" w:eastAsia="MS PGothic" w:hAnsi="Times New Roman"/>
+          <w:kern w:val="1"/>
+          <w:sz w:val="26"/>
+          <w:szCs w:val="26"/>
+          <w:lang w:eastAsia="fa-IR" w:bidi="fa-IR"/>
+        </w:rPr>
+        <w:t xml:space="preserve">) </w:t>
       </w:r>
       <w:r>
         <w:rPr>
@@ -850,7 +898,16 @@
           <w:sz w:val="26"/>
           <w:szCs w:val="26"/>
         </w:rPr>
-        <w:t>. Подписать акт об оказании услуг, представленный Исполнителем в день передачи-получения результата оказанных услуг. При</w:t>
+        <w:t xml:space="preserve">. Подписать акт об оказании услуг, представленный Исполнителем в день передачи-получения результата оказанных услуг. </w:t>
+      </w:r>
+      <w:proofErr w:type="gramStart"/>
+      <w:r>
+        <w:rPr>
+          <w:rFonts w:ascii="Times New Roman" w:hAnsi="Times New Roman"/>
+          <w:sz w:val="26"/>
+          <w:szCs w:val="26"/>
+        </w:rPr>
+        <w:t>При</w:t>
       </w:r>
       <w:r>
         <w:rPr>
@@ -866,7 +923,16 @@
           <w:sz w:val="26"/>
           <w:szCs w:val="26"/>
         </w:rPr>
-        <w:t>дистанционном взаимодействии сторон настоящего Договора, Заказчик обязан распечатать, подписать и направить на адрес электронной почты Исполнителя скан-копию или фотокопию подписанного акта оказанных услуг в день получения такого акта на указанный им адрес электронной почты.</w:t>
+        <w:t>дистанционном взаимодействии сторон настоящего Договора,</w:t>
+      </w:r>
+      <w:proofErr w:type="gramEnd"/>
+      <w:r>
+        <w:rPr>
+          <w:rFonts w:ascii="Times New Roman" w:hAnsi="Times New Roman"/>
+          <w:sz w:val="26"/>
+          <w:szCs w:val="26"/>
+        </w:rPr>
+        <w:t xml:space="preserve"> Заказчик обязан распечатать, подписать и направить на адрес электронной почты Исполнителя скан-копию или фотокопию подписанного акта оказанных услуг в день получения такого акта на указанный им адрес электронной почты.</w:t>
       </w:r>
     </w:p>
     <w:p>
@@ -1337,8 +1403,19 @@
           <w:szCs w:val="26"/>
           <w:shd w:val="clear" w:color="auto" w:fill="FFFFFF"/>
         </w:rPr>
-        <w:t xml:space="preserve"> yn.belan@yandex.ru .</w:t>
-      </w:r>
+        <w:t xml:space="preserve"> </w:t>
+      </w:r>
+      <w:proofErr w:type="gramStart"/>
+      <w:r>
+        <w:rPr>
+          <w:rFonts w:ascii="Times New Roman" w:hAnsi="Times New Roman" w:cs="Times New Roman"/>
+          <w:sz w:val="26"/>
+          <w:szCs w:val="26"/>
+          <w:shd w:val="clear" w:color="auto" w:fill="FFFFFF"/>
+        </w:rPr>
+        <w:t>yn.belan@yandex.ru .</w:t>
+      </w:r>
+      <w:proofErr w:type="gramEnd"/>
     </w:p>
     <w:p>
       <w:pPr>
@@ -2154,7 +2231,16 @@
           <w:sz w:val="26"/>
           <w:szCs w:val="26"/>
         </w:rPr>
-        <w:t>В случае наличия претензий к качеству, срокам исполнения настоящего Договора Заказчик направляет Исполнителю соответствующую претензию на адрес ме</w:t>
+        <w:t xml:space="preserve">В случае наличия претензий к качеству, срокам исполнения настоящего Договора Заказчик направляет Исполнителю соответствующую претензию на </w:t>
+      </w:r>
+      <w:proofErr w:type="gramStart"/>
+      <w:r>
+        <w:rPr>
+          <w:rFonts w:ascii="Times New Roman" w:hAnsi="Times New Roman"/>
+          <w:sz w:val="26"/>
+          <w:szCs w:val="26"/>
+        </w:rPr>
+        <w:t>адрес ме</w:t>
       </w:r>
       <w:r>
         <w:rPr>
@@ -2178,7 +2264,16 @@
           <w:sz w:val="26"/>
           <w:szCs w:val="26"/>
         </w:rPr>
-        <w:t xml:space="preserve">ждения Исполнителя, </w:t>
+        <w:t>ждения</w:t>
+      </w:r>
+      <w:proofErr w:type="gramEnd"/>
+      <w:r>
+        <w:rPr>
+          <w:rFonts w:ascii="Times New Roman" w:hAnsi="Times New Roman"/>
+          <w:sz w:val="26"/>
+          <w:szCs w:val="26"/>
+        </w:rPr>
+        <w:t xml:space="preserve"> Исполнителя, </w:t>
       </w:r>
       <w:r>
         <w:rPr>
@@ -2558,6 +2653,7 @@
         </w:rPr>
         <w:t xml:space="preserve">7. </w:t>
       </w:r>
+      <w:proofErr w:type="spellStart"/>
       <w:r>
         <w:rPr>
           <w:rFonts w:ascii="Times New Roman" w:eastAsia="MS PGothic" w:hAnsi="Times New Roman"/>
@@ -2568,8 +2664,9 @@
           <w:szCs w:val="26"/>
           <w:lang w:val="de-DE" w:eastAsia="fa-IR" w:bidi="fa-IR"/>
         </w:rPr>
-        <w:t xml:space="preserve">Адреса, реквизиты </w:t>
-      </w:r>
+        <w:t>Адреса</w:t>
+      </w:r>
+      <w:proofErr w:type="spellEnd"/>
       <w:r>
         <w:rPr>
           <w:rFonts w:ascii="Times New Roman" w:eastAsia="MS PGothic" w:hAnsi="Times New Roman"/>
@@ -2578,10 +2675,11 @@
           <w:kern w:val="1"/>
           <w:sz w:val="26"/>
           <w:szCs w:val="26"/>
-          <w:lang w:eastAsia="fa-IR" w:bidi="fa-IR"/>
-        </w:rPr>
-        <w:t>и подписи</w:t>
-      </w:r>
+          <w:lang w:val="de-DE" w:eastAsia="fa-IR" w:bidi="fa-IR"/>
+        </w:rPr>
+        <w:t xml:space="preserve">, </w:t>
+      </w:r>
+      <w:proofErr w:type="spellStart"/>
       <w:r>
         <w:rPr>
           <w:rFonts w:ascii="Times New Roman" w:eastAsia="MS PGothic" w:hAnsi="Times New Roman"/>
@@ -2592,7 +2690,70 @@
           <w:szCs w:val="26"/>
           <w:lang w:val="de-DE" w:eastAsia="fa-IR" w:bidi="fa-IR"/>
         </w:rPr>
-        <w:t xml:space="preserve"> сторон:</w:t>
+        <w:t>реквизиты</w:t>
+      </w:r>
+      <w:proofErr w:type="spellEnd"/>
+      <w:r>
+        <w:rPr>
+          <w:rFonts w:ascii="Times New Roman" w:eastAsia="MS PGothic" w:hAnsi="Times New Roman"/>
+          <w:b/>
+          <w:bCs/>
+          <w:kern w:val="1"/>
+          <w:sz w:val="26"/>
+          <w:szCs w:val="26"/>
+          <w:lang w:val="de-DE" w:eastAsia="fa-IR" w:bidi="fa-IR"/>
+        </w:rPr>
+        <w:t xml:space="preserve"> </w:t>
+      </w:r>
+      <w:r>
+        <w:rPr>
+          <w:rFonts w:ascii="Times New Roman" w:eastAsia="MS PGothic" w:hAnsi="Times New Roman"/>
+          <w:b/>
+          <w:bCs/>
+          <w:kern w:val="1"/>
+          <w:sz w:val="26"/>
+          <w:szCs w:val="26"/>
+          <w:lang w:eastAsia="fa-IR" w:bidi="fa-IR"/>
+        </w:rPr>
+        <w:t>и подписи</w:t>
+      </w:r>
+      <w:r>
+        <w:rPr>
+          <w:rFonts w:ascii="Times New Roman" w:eastAsia="MS PGothic" w:hAnsi="Times New Roman"/>
+          <w:b/>
+          <w:bCs/>
+          <w:kern w:val="1"/>
+          <w:sz w:val="26"/>
+          <w:szCs w:val="26"/>
+          <w:lang w:val="de-DE" w:eastAsia="fa-IR" w:bidi="fa-IR"/>
+        </w:rPr>
+        <w:t xml:space="preserve"> </w:t>
+      </w:r>
+      <w:proofErr w:type="spellStart"/>
+      <w:r>
+        <w:rPr>
+          <w:rFonts w:ascii="Times New Roman" w:eastAsia="MS PGothic" w:hAnsi="Times New Roman"/>
+          <w:b/>
+          <w:bCs/>
+          <w:kern w:val="1"/>
+          <w:sz w:val="26"/>
+          <w:szCs w:val="26"/>
+          <w:lang w:val="de-DE" w:eastAsia="fa-IR" w:bidi="fa-IR"/>
+        </w:rPr>
+        <w:t>сторон</w:t>
+      </w:r>
+      <w:proofErr w:type="spellEnd"/>
+      <w:r>
+        <w:rPr>
+          <w:rFonts w:ascii="Times New Roman" w:eastAsia="MS PGothic" w:hAnsi="Times New Roman"/>
+          <w:b/>
+          <w:bCs/>
+          <w:kern w:val="1"/>
+          <w:sz w:val="26"/>
+          <w:szCs w:val="26"/>
+          <w:lang w:val="de-DE" w:eastAsia="fa-IR" w:bidi="fa-IR"/>
+        </w:rPr>
+        <w:t>:</w:t>
       </w:r>
     </w:p>
     <w:tbl>
@@ -3102,8 +3263,10 @@
               <w:jc w:val="center"/>
               <w:rPr>
                 <w:u w:val="single"/>
+                <w:lang w:val="en-US"/>
               </w:rPr>
             </w:pPr>
+            <w:proofErr w:type="spellStart"/>
             <w:r>
               <w:rPr>
                 <w:rFonts w:ascii="Times New Roman" w:eastAsia="MS PGothic" w:hAnsi="Times New Roman"/>
@@ -3113,10 +3276,11 @@
                 <w:sz w:val="26"/>
                 <w:szCs w:val="26"/>
                 <w:u w:val="single"/>
-                <w:lang w:eastAsia="fa-IR" w:bidi="fa-IR"/>
-              </w:rPr>
-              <w:t>ФИО</w:t>
+                <w:lang w:val="en-US" w:eastAsia="fa-IR" w:bidi="fa-IR"/>
+              </w:rPr>
+              <w:t>fullname</w:t>
             </w:r>
+            <w:proofErr w:type="spellEnd"/>
           </w:p>
           <w:p>
             <w:pPr>
@@ -3128,7 +3292,7 @@
                 <w:kern w:val="1"/>
                 <w:sz w:val="26"/>
                 <w:szCs w:val="26"/>
-                <w:lang w:val="en-US" w:eastAsia="fa-IR" w:bidi="fa-IR"/>
+                <w:lang w:eastAsia="fa-IR" w:bidi="fa-IR"/>
               </w:rPr>
             </w:pPr>
             <w:r>
@@ -3151,7 +3315,7 @@
                 <w:kern w:val="1"/>
                 <w:sz w:val="26"/>
                 <w:szCs w:val="26"/>
-                <w:lang w:val="en-US" w:eastAsia="fa-IR" w:bidi="fa-IR"/>
+                <w:lang w:eastAsia="fa-IR" w:bidi="fa-IR"/>
               </w:rPr>
               <w:t xml:space="preserve">: </w:t>
             </w:r>
@@ -3179,7 +3343,7 @@
                 <w:kern w:val="1"/>
                 <w:sz w:val="26"/>
                 <w:szCs w:val="26"/>
-                <w:lang w:val="en-US" w:eastAsia="fa-IR" w:bidi="fa-IR"/>
+                <w:lang w:eastAsia="fa-IR" w:bidi="fa-IR"/>
               </w:rPr>
             </w:pPr>
             <w:r>
@@ -3202,10 +3366,11 @@
                 <w:kern w:val="1"/>
                 <w:sz w:val="26"/>
                 <w:szCs w:val="26"/>
-                <w:lang w:val="en-US" w:eastAsia="fa-IR" w:bidi="fa-IR"/>
+                <w:lang w:eastAsia="fa-IR" w:bidi="fa-IR"/>
               </w:rPr>
               <w:t xml:space="preserve">.: </w:t>
             </w:r>
+            <w:proofErr w:type="spellStart"/>
             <w:r>
               <w:rPr>
                 <w:rFonts w:ascii="Times New Roman" w:eastAsia="MS PGothic" w:hAnsi="Times New Roman"/>
@@ -3218,6 +3383,7 @@
               </w:rPr>
               <w:t>tel</w:t>
             </w:r>
+            <w:proofErr w:type="spellEnd"/>
           </w:p>
           <w:p>
             <w:pPr>
@@ -3232,7 +3398,7 @@
                 <w:sz w:val="26"/>
                 <w:szCs w:val="26"/>
                 <w:highlight w:val="yellow"/>
-                <w:lang w:val="en-US" w:eastAsia="fa-IR" w:bidi="fa-IR"/>
+                <w:lang w:eastAsia="fa-IR" w:bidi="fa-IR"/>
               </w:rPr>
             </w:pPr>
           </w:p>
@@ -3248,7 +3414,7 @@
                 <w:sz w:val="26"/>
                 <w:szCs w:val="26"/>
                 <w:highlight w:val="yellow"/>
-                <w:lang w:val="en-US" w:eastAsia="fa-IR" w:bidi="fa-IR"/>
+                <w:lang w:eastAsia="fa-IR" w:bidi="fa-IR"/>
               </w:rPr>
             </w:pPr>
           </w:p>
@@ -3264,7 +3430,7 @@
                 <w:sz w:val="26"/>
                 <w:szCs w:val="26"/>
                 <w:highlight w:val="yellow"/>
-                <w:lang w:val="en-US" w:eastAsia="fa-IR" w:bidi="fa-IR"/>
+                <w:lang w:eastAsia="fa-IR" w:bidi="fa-IR"/>
               </w:rPr>
             </w:pPr>
           </w:p>
@@ -3280,7 +3446,7 @@
                 <w:sz w:val="26"/>
                 <w:szCs w:val="26"/>
                 <w:highlight w:val="yellow"/>
-                <w:lang w:val="en-US" w:eastAsia="fa-IR" w:bidi="fa-IR"/>
+                <w:lang w:eastAsia="fa-IR" w:bidi="fa-IR"/>
               </w:rPr>
             </w:pPr>
           </w:p>
@@ -3296,7 +3462,7 @@
                 <w:sz w:val="26"/>
                 <w:szCs w:val="26"/>
                 <w:highlight w:val="yellow"/>
-                <w:lang w:val="en-US" w:eastAsia="fa-IR" w:bidi="fa-IR"/>
+                <w:lang w:eastAsia="fa-IR" w:bidi="fa-IR"/>
               </w:rPr>
             </w:pPr>
           </w:p>
@@ -3312,7 +3478,7 @@
                 <w:sz w:val="26"/>
                 <w:szCs w:val="26"/>
                 <w:highlight w:val="yellow"/>
-                <w:lang w:val="en-US" w:eastAsia="fa-IR" w:bidi="fa-IR"/>
+                <w:lang w:eastAsia="fa-IR" w:bidi="fa-IR"/>
               </w:rPr>
             </w:pPr>
           </w:p>
@@ -3323,7 +3489,6 @@
                 <w:rFonts w:ascii="Times New Roman" w:hAnsi="Times New Roman"/>
                 <w:sz w:val="26"/>
                 <w:szCs w:val="26"/>
-                <w:lang w:val="en-US"/>
               </w:rPr>
             </w:pPr>
           </w:p>
@@ -3336,7 +3501,6 @@
                 <w:rFonts w:ascii="Times New Roman" w:hAnsi="Times New Roman"/>
                 <w:sz w:val="26"/>
                 <w:szCs w:val="26"/>
-                <w:lang w:val="en-US"/>
               </w:rPr>
             </w:pPr>
           </w:p>
@@ -3349,7 +3513,6 @@
                 <w:rFonts w:ascii="Times New Roman" w:hAnsi="Times New Roman"/>
                 <w:sz w:val="26"/>
                 <w:szCs w:val="26"/>
-                <w:lang w:val="en-US"/>
               </w:rPr>
             </w:pPr>
           </w:p>

</xml_diff>